<commit_message>
final upload with rectified interceptor
</commit_message>
<xml_diff>
--- a/diagrams/auth-flow-app.docx
+++ b/diagrams/auth-flow-app.docx
@@ -3,6 +3,113 @@
 <w:document xmlns:wpc="http://schemas.microsoft.com/office/word/2010/wordprocessingCanvas" xmlns:cx="http://schemas.microsoft.com/office/drawing/2014/chartex" xmlns:cx1="http://schemas.microsoft.com/office/drawing/2015/9/8/chartex" xmlns:cx2="http://schemas.microsoft.com/office/drawing/2015/10/21/chartex" xmlns:cx3="http://schemas.microsoft.com/office/drawing/2016/5/9/chartex" xmlns:cx4="http://schemas.microsoft.com/office/drawing/2016/5/10/chartex" xmlns:cx5="http://schemas.microsoft.com/office/drawing/2016/5/11/chartex" xmlns:cx6="http://schemas.microsoft.com/office/drawing/2016/5/12/chartex" xmlns:cx7="http://schemas.microsoft.com/office/drawing/2016/5/13/chartex" xmlns:cx8="http://schemas.microsoft.com/office/drawing/2016/5/14/chartex" xmlns:mc="http://schemas.openxmlformats.org/markup-compatibility/2006" xmlns:aink="http://schemas.microsoft.com/office/drawing/2016/ink" xmlns:am3d="http://schemas.microsoft.com/office/drawing/2017/model3d" xmlns:o="urn:schemas-microsoft-com:office:office" xmlns:r="http://schemas.openxmlformats.org/officeDocument/2006/relationships" xmlns:m="http://schemas.openxmlformats.org/officeDocument/2006/math" xmlns:v="urn:schemas-microsoft-com:vml" xmlns:wp14="http://schemas.microsoft.com/office/word/2010/wordprocessingDrawing" xmlns:wp="http://schemas.openxmlformats.org/drawingml/2006/wordprocessingDrawing" xmlns:w10="urn:schemas-microsoft-com:office:word" xmlns:w="http://schemas.openxmlformats.org/wordprocessingml/2006/main" xmlns:w14="http://schemas.microsoft.com/office/word/2010/wordml" xmlns:w15="http://schemas.microsoft.com/office/word/2012/wordml" xmlns:w16cid="http://schemas.microsoft.com/office/word/2016/wordml/cid" xmlns:w16se="http://schemas.microsoft.com/office/word/2015/wordml/symex" xmlns:wpg="http://schemas.microsoft.com/office/word/2010/wordprocessingGroup" xmlns:wpi="http://schemas.microsoft.com/office/word/2010/wordprocessingInk" xmlns:wne="http://schemas.microsoft.com/office/word/2006/wordml" xmlns:wps="http://schemas.microsoft.com/office/word/2010/wordprocessingShape" mc:Ignorable="w14 w15 w16se w16cid wp14">
   <w:body>
     <w:p>
+      <w:r>
+        <w:rPr>
+          <w:noProof/>
+        </w:rPr>
+        <mc:AlternateContent>
+          <mc:Choice Requires="wps">
+            <w:drawing>
+              <wp:anchor distT="0" distB="0" distL="114300" distR="114300" simplePos="0" relativeHeight="251675648" behindDoc="0" locked="0" layoutInCell="1" allowOverlap="1" wp14:anchorId="4B821143" wp14:editId="25B47236">
+                <wp:simplePos x="0" y="0"/>
+                <wp:positionH relativeFrom="column">
+                  <wp:posOffset>-829235</wp:posOffset>
+                </wp:positionH>
+                <wp:positionV relativeFrom="paragraph">
+                  <wp:posOffset>914399</wp:posOffset>
+                </wp:positionV>
+                <wp:extent cx="793189" cy="999565"/>
+                <wp:effectExtent l="0" t="0" r="26035" b="10160"/>
+                <wp:wrapNone/>
+                <wp:docPr id="15" name="Flowchart: Magnetic Disk 15"/>
+                <wp:cNvGraphicFramePr/>
+                <a:graphic xmlns:a="http://schemas.openxmlformats.org/drawingml/2006/main">
+                  <a:graphicData uri="http://schemas.microsoft.com/office/word/2010/wordprocessingShape">
+                    <wps:wsp>
+                      <wps:cNvSpPr/>
+                      <wps:spPr>
+                        <a:xfrm>
+                          <a:off x="0" y="0"/>
+                          <a:ext cx="793189" cy="999565"/>
+                        </a:xfrm>
+                        <a:prstGeom prst="flowChartMagneticDisk">
+                          <a:avLst/>
+                        </a:prstGeom>
+                      </wps:spPr>
+                      <wps:style>
+                        <a:lnRef idx="2">
+                          <a:schemeClr val="accent1">
+                            <a:shade val="50000"/>
+                          </a:schemeClr>
+                        </a:lnRef>
+                        <a:fillRef idx="1">
+                          <a:schemeClr val="accent1"/>
+                        </a:fillRef>
+                        <a:effectRef idx="0">
+                          <a:schemeClr val="accent1"/>
+                        </a:effectRef>
+                        <a:fontRef idx="minor">
+                          <a:schemeClr val="lt1"/>
+                        </a:fontRef>
+                      </wps:style>
+                      <wps:txbx>
+                        <w:txbxContent>
+                          <w:p>
+                            <w:pPr>
+                              <w:jc w:val="center"/>
+                            </w:pPr>
+                            <w:proofErr w:type="spellStart"/>
+                            <w:r>
+                              <w:t>sessionStorage</w:t>
+                            </w:r>
+                            <w:proofErr w:type="spellEnd"/>
+                          </w:p>
+                        </w:txbxContent>
+                      </wps:txbx>
+                      <wps:bodyPr rot="0" spcFirstLastPara="0" vertOverflow="overflow" horzOverflow="overflow" vert="horz" wrap="square" lIns="91440" tIns="45720" rIns="91440" bIns="45720" numCol="1" spcCol="0" rtlCol="0" fromWordArt="0" anchor="ctr" anchorCtr="0" forceAA="0" compatLnSpc="1">
+                        <a:prstTxWarp prst="textNoShape">
+                          <a:avLst/>
+                        </a:prstTxWarp>
+                        <a:noAutofit/>
+                      </wps:bodyPr>
+                    </wps:wsp>
+                  </a:graphicData>
+                </a:graphic>
+                <wp14:sizeRelH relativeFrom="margin">
+                  <wp14:pctWidth>0</wp14:pctWidth>
+                </wp14:sizeRelH>
+                <wp14:sizeRelV relativeFrom="margin">
+                  <wp14:pctHeight>0</wp14:pctHeight>
+                </wp14:sizeRelV>
+              </wp:anchor>
+            </w:drawing>
+          </mc:Choice>
+          <mc:Fallback>
+            <w:pict>
+              <v:shapetype w14:anchorId="4B821143" id="_x0000_t132" coordsize="21600,21600" o:spt="132" path="m10800,qx,3391l,18209qy10800,21600,21600,18209l21600,3391qy10800,xem,3391nfqy10800,6782,21600,3391e">
+                <v:path o:extrusionok="f" gradientshapeok="t" o:connecttype="custom" o:connectlocs="10800,6782;10800,0;0,10800;10800,21600;21600,10800" o:connectangles="270,270,180,90,0" textboxrect="0,6782,21600,18209"/>
+              </v:shapetype>
+              <v:shape id="Flowchart: Magnetic Disk 15" o:spid="_x0000_s1026" type="#_x0000_t132" style="position:absolute;margin-left:-65.3pt;margin-top:1in;width:62.45pt;height:78.7pt;z-index:251675648;visibility:visible;mso-wrap-style:square;mso-width-percent:0;mso-height-percent:0;mso-wrap-distance-left:9pt;mso-wrap-distance-top:0;mso-wrap-distance-right:9pt;mso-wrap-distance-bottom:0;mso-position-horizontal:absolute;mso-position-horizontal-relative:text;mso-position-vertical:absolute;mso-position-vertical-relative:text;mso-width-percent:0;mso-height-percent:0;mso-width-relative:margin;mso-height-relative:margin;v-text-anchor:middle" o:gfxdata="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" fillcolor="#4472c4 [3204]" strokecolor="#1f3763 [1604]" strokeweight="1pt">
+                <v:stroke joinstyle="miter"/>
+                <v:textbox>
+                  <w:txbxContent>
+                    <w:p>
+                      <w:pPr>
+                        <w:jc w:val="center"/>
+                      </w:pPr>
+                      <w:proofErr w:type="spellStart"/>
+                      <w:r>
+                        <w:t>sessionStorage</w:t>
+                      </w:r>
+                      <w:proofErr w:type="spellEnd"/>
+                    </w:p>
+                  </w:txbxContent>
+                </v:textbox>
+              </v:shape>
+            </w:pict>
+          </mc:Fallback>
+        </mc:AlternateContent>
+      </w:r>
       <w:r>
         <w:rPr>
           <w:noProof/>
@@ -167,7 +274,7 @@
           </mc:Choice>
           <mc:Fallback>
             <w:pict>
-              <v:rect w14:anchorId="45C099E2" id="Rectangle 20" o:spid="_x0000_s1026" style="position:absolute;margin-left:57.55pt;margin-top:-54.35pt;width:35.25pt;height:248.45pt;z-index:251681792;visibility:visible;mso-wrap-style:square;mso-width-percent:0;mso-height-percent:0;mso-wrap-distance-left:9pt;mso-wrap-distance-top:0;mso-wrap-distance-right:9pt;mso-wrap-distance-bottom:0;mso-position-horizontal:absolute;mso-position-horizontal-relative:text;mso-position-vertical:absolute;mso-position-vertical-relative:text;mso-width-percent:0;mso-height-percent:0;mso-width-relative:margin;mso-height-relative:margin;v-text-anchor:middle" o:gfxdata="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" fillcolor="#ed7d31 [3205]" strokecolor="#1f3763 [1604]" strokeweight="1pt">
+              <v:rect w14:anchorId="45C099E2" id="Rectangle 20" o:spid="_x0000_s1027" style="position:absolute;margin-left:57.55pt;margin-top:-54.35pt;width:35.25pt;height:248.45pt;z-index:251681792;visibility:visible;mso-wrap-style:square;mso-width-percent:0;mso-height-percent:0;mso-wrap-distance-left:9pt;mso-wrap-distance-top:0;mso-wrap-distance-right:9pt;mso-wrap-distance-bottom:0;mso-position-horizontal:absolute;mso-position-horizontal-relative:text;mso-position-vertical:absolute;mso-position-vertical-relative:text;mso-width-percent:0;mso-height-percent:0;mso-width-relative:margin;mso-height-relative:margin;v-text-anchor:middle" o:gfxdata="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" fillcolor="#ed7d31 [3205]" strokecolor="#1f3763 [1604]" strokeweight="1pt">
                 <v:textbox>
                   <w:txbxContent>
                     <w:p>
@@ -327,7 +434,7 @@
           </mc:Choice>
           <mc:Fallback>
             <w:pict>
-              <v:shapetype w14:anchorId="658BB961" id="_x0000_t32" coordsize="21600,21600" o:spt="32" o:oned="t" path="m,l21600,21600e" filled="f">
+              <v:shapetype w14:anchorId="4F78D5F7" id="_x0000_t32" coordsize="21600,21600" o:spt="32" o:oned="t" path="m,l21600,21600e" filled="f">
                 <v:path arrowok="t" fillok="f" o:connecttype="none"/>
                 <o:lock v:ext="edit" shapetype="t"/>
               </v:shapetype>
@@ -387,24 +494,13 @@
                                 <w:rPr>
                                   <w:rStyle w:val="Hyperlink"/>
                                 </w:rPr>
-                                <w:t>https://.</w:t>
-                              </w:r>
-                              <w:bookmarkStart w:id="0" w:name="_GoBack"/>
-                              <w:r>
-                                <w:rPr>
-                                  <w:rStyle w:val="Hyperlink"/>
-                                </w:rPr>
-                                <w:t>../products</w:t>
+                                <w:t>https://.../products</w:t>
                               </w:r>
                             </w:hyperlink>
                           </w:p>
                           <w:p>
                             <w:r>
-                              <w:t>authorization:</w:t>
-                            </w:r>
-                            <w:bookmarkEnd w:id="0"/>
-                            <w:r>
-                              <w:t xml:space="preserve"> Bearer &lt;token&gt;</w:t>
+                              <w:t>authorization: Bearer &lt;token&gt;</w:t>
                             </w:r>
                           </w:p>
                         </w:txbxContent>
@@ -433,7 +529,7 @@
                 <v:stroke joinstyle="miter"/>
                 <v:path gradientshapeok="t" o:connecttype="rect"/>
               </v:shapetype>
-              <v:shape id="Text Box 18" o:spid="_x0000_s1027" type="#_x0000_t202" style="position:absolute;margin-left:136.2pt;margin-top:89.6pt;width:149.65pt;height:53.3pt;z-index:251679744;visibility:visible;mso-wrap-style:square;mso-width-percent:0;mso-height-percent:0;mso-wrap-distance-left:9pt;mso-wrap-distance-top:0;mso-wrap-distance-right:9pt;mso-wrap-distance-bottom:0;mso-position-horizontal:absolute;mso-position-horizontal-relative:text;mso-position-vertical:absolute;mso-position-vertical-relative:text;mso-width-percent:0;mso-height-percent:0;mso-width-relative:margin;mso-height-relative:margin;v-text-anchor:top" o:gfxdata="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" fillcolor="white [3201]" strokeweight=".5pt">
+              <v:shape id="Text Box 18" o:spid="_x0000_s1028" type="#_x0000_t202" style="position:absolute;margin-left:136.2pt;margin-top:89.6pt;width:149.65pt;height:53.3pt;z-index:251679744;visibility:visible;mso-wrap-style:square;mso-width-percent:0;mso-height-percent:0;mso-wrap-distance-left:9pt;mso-wrap-distance-top:0;mso-wrap-distance-right:9pt;mso-wrap-distance-bottom:0;mso-position-horizontal:absolute;mso-position-horizontal-relative:text;mso-position-vertical:absolute;mso-position-vertical-relative:text;mso-width-percent:0;mso-height-percent:0;mso-width-relative:margin;mso-height-relative:margin;v-text-anchor:top" o:gfxdata="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" fillcolor="white [3201]" strokeweight=".5pt">
                 <v:textbox>
                   <w:txbxContent>
                     <w:p>
@@ -442,24 +538,13 @@
                           <w:rPr>
                             <w:rStyle w:val="Hyperlink"/>
                           </w:rPr>
-                          <w:t>https://.</w:t>
-                        </w:r>
-                        <w:bookmarkStart w:id="1" w:name="_GoBack"/>
-                        <w:r>
-                          <w:rPr>
-                            <w:rStyle w:val="Hyperlink"/>
-                          </w:rPr>
-                          <w:t>../products</w:t>
+                          <w:t>https://.../products</w:t>
                         </w:r>
                       </w:hyperlink>
                     </w:p>
                     <w:p>
                       <w:r>
-                        <w:t>authorization:</w:t>
-                      </w:r>
-                      <w:bookmarkEnd w:id="1"/>
-                      <w:r>
-                        <w:t xml:space="preserve"> Bearer &lt;token&gt;</w:t>
+                        <w:t>authorization: Bearer &lt;token&gt;</w:t>
                       </w:r>
                     </w:p>
                   </w:txbxContent>
@@ -528,7 +613,7 @@
           </mc:Choice>
           <mc:Fallback>
             <w:pict>
-              <v:shape w14:anchorId="12D4AE8E" id="Straight Arrow Connector 17" o:spid="_x0000_s1026" type="#_x0000_t32" style="position:absolute;margin-left:106.2pt;margin-top:113.25pt;width:207.55pt;height:2.45pt;flip:y;z-index:251677696;visibility:visible;mso-wrap-style:square;mso-wrap-distance-left:9pt;mso-wrap-distance-top:0;mso-wrap-distance-right:9pt;mso-wrap-distance-bottom:0;mso-position-horizontal:absolute;mso-position-horizontal-relative:text;mso-position-vertical:absolute;mso-position-vertical-relative:text" o:gfxdata="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" strokecolor="#4472c4 [3204]" strokeweight=".5pt">
+              <v:shape w14:anchorId="57D25001" id="Straight Arrow Connector 17" o:spid="_x0000_s1026" type="#_x0000_t32" style="position:absolute;margin-left:106.2pt;margin-top:113.25pt;width:207.55pt;height:2.45pt;flip:y;z-index:251677696;visibility:visible;mso-wrap-style:square;mso-wrap-distance-left:9pt;mso-wrap-distance-top:0;mso-wrap-distance-right:9pt;mso-wrap-distance-bottom:0;mso-position-horizontal:absolute;mso-position-horizontal-relative:text;mso-position-vertical:absolute;mso-position-vertical-relative:text" o:gfxdata="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" strokecolor="#4472c4 [3204]" strokeweight=".5pt">
                 <v:stroke endarrow="block" joinstyle="miter"/>
               </v:shape>
             </w:pict>
@@ -542,7 +627,7 @@
         <mc:AlternateContent>
           <mc:Choice Requires="wps">
             <w:drawing>
-              <wp:anchor distT="0" distB="0" distL="114300" distR="114300" simplePos="0" relativeHeight="251676672" behindDoc="0" locked="0" layoutInCell="1" allowOverlap="1" wp14:anchorId="5D42C0D6" wp14:editId="257ACE00">
+              <wp:anchor distT="0" distB="0" distL="114300" distR="114300" simplePos="0" relativeHeight="251676672" behindDoc="0" locked="0" layoutInCell="1" allowOverlap="1" wp14:anchorId="5D42C0D6" wp14:editId="3656C16A">
                 <wp:simplePos x="0" y="0"/>
                 <wp:positionH relativeFrom="column">
                   <wp:posOffset>-143435</wp:posOffset>
@@ -597,81 +682,8 @@
           </mc:Choice>
           <mc:Fallback>
             <w:pict>
-              <v:shape w14:anchorId="101B3D02" id="Straight Arrow Connector 16" o:spid="_x0000_s1026" type="#_x0000_t32" style="position:absolute;margin-left:-11.3pt;margin-top:1in;width:112.25pt;height:26.1pt;flip:x;z-index:251676672;visibility:visible;mso-wrap-style:square;mso-wrap-distance-left:9pt;mso-wrap-distance-top:0;mso-wrap-distance-right:9pt;mso-wrap-distance-bottom:0;mso-position-horizontal:absolute;mso-position-horizontal-relative:text;mso-position-vertical:absolute;mso-position-vertical-relative:text" o:gfxdata="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" strokecolor="black [3213]" strokeweight=".5pt">
+              <v:shape w14:anchorId="0B27DB2F" id="Straight Arrow Connector 16" o:spid="_x0000_s1026" type="#_x0000_t32" style="position:absolute;margin-left:-11.3pt;margin-top:1in;width:112.25pt;height:26.1pt;flip:x;z-index:251676672;visibility:visible;mso-wrap-style:square;mso-wrap-distance-left:9pt;mso-wrap-distance-top:0;mso-wrap-distance-right:9pt;mso-wrap-distance-bottom:0;mso-position-horizontal:absolute;mso-position-horizontal-relative:text;mso-position-vertical:absolute;mso-position-vertical-relative:text" o:gfxdata="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" strokecolor="black [3213]" strokeweight=".5pt">
                 <v:stroke endarrow="block" joinstyle="miter"/>
-              </v:shape>
-            </w:pict>
-          </mc:Fallback>
-        </mc:AlternateContent>
-      </w:r>
-      <w:r>
-        <w:rPr>
-          <w:noProof/>
-        </w:rPr>
-        <mc:AlternateContent>
-          <mc:Choice Requires="wps">
-            <w:drawing>
-              <wp:anchor distT="0" distB="0" distL="114300" distR="114300" simplePos="0" relativeHeight="251675648" behindDoc="0" locked="0" layoutInCell="1" allowOverlap="1" wp14:anchorId="4B821143" wp14:editId="132ECEC9">
-                <wp:simplePos x="0" y="0"/>
-                <wp:positionH relativeFrom="column">
-                  <wp:posOffset>-591671</wp:posOffset>
-                </wp:positionH>
-                <wp:positionV relativeFrom="paragraph">
-                  <wp:posOffset>914325</wp:posOffset>
-                </wp:positionV>
-                <wp:extent cx="555812" cy="596228"/>
-                <wp:effectExtent l="0" t="0" r="15875" b="13970"/>
-                <wp:wrapNone/>
-                <wp:docPr id="15" name="Flowchart: Magnetic Disk 15"/>
-                <wp:cNvGraphicFramePr/>
-                <a:graphic xmlns:a="http://schemas.openxmlformats.org/drawingml/2006/main">
-                  <a:graphicData uri="http://schemas.microsoft.com/office/word/2010/wordprocessingShape">
-                    <wps:wsp>
-                      <wps:cNvSpPr/>
-                      <wps:spPr>
-                        <a:xfrm>
-                          <a:off x="0" y="0"/>
-                          <a:ext cx="555812" cy="596228"/>
-                        </a:xfrm>
-                        <a:prstGeom prst="flowChartMagneticDisk">
-                          <a:avLst/>
-                        </a:prstGeom>
-                      </wps:spPr>
-                      <wps:style>
-                        <a:lnRef idx="2">
-                          <a:schemeClr val="accent1">
-                            <a:shade val="50000"/>
-                          </a:schemeClr>
-                        </a:lnRef>
-                        <a:fillRef idx="1">
-                          <a:schemeClr val="accent1"/>
-                        </a:fillRef>
-                        <a:effectRef idx="0">
-                          <a:schemeClr val="accent1"/>
-                        </a:effectRef>
-                        <a:fontRef idx="minor">
-                          <a:schemeClr val="lt1"/>
-                        </a:fontRef>
-                      </wps:style>
-                      <wps:bodyPr rot="0" spcFirstLastPara="0" vertOverflow="overflow" horzOverflow="overflow" vert="horz" wrap="square" lIns="91440" tIns="45720" rIns="91440" bIns="45720" numCol="1" spcCol="0" rtlCol="0" fromWordArt="0" anchor="ctr" anchorCtr="0" forceAA="0" compatLnSpc="1">
-                        <a:prstTxWarp prst="textNoShape">
-                          <a:avLst/>
-                        </a:prstTxWarp>
-                        <a:noAutofit/>
-                      </wps:bodyPr>
-                    </wps:wsp>
-                  </a:graphicData>
-                </a:graphic>
-              </wp:anchor>
-            </w:drawing>
-          </mc:Choice>
-          <mc:Fallback>
-            <w:pict>
-              <v:shapetype w14:anchorId="7AE9A964" id="_x0000_t132" coordsize="21600,21600" o:spt="132" path="m10800,qx,3391l,18209qy10800,21600,21600,18209l21600,3391qy10800,xem,3391nfqy10800,6782,21600,3391e">
-                <v:path o:extrusionok="f" gradientshapeok="t" o:connecttype="custom" o:connectlocs="10800,6782;10800,0;0,10800;10800,21600;21600,10800" o:connectangles="270,270,180,90,0" textboxrect="0,6782,21600,18209"/>
-              </v:shapetype>
-              <v:shape id="Flowchart: Magnetic Disk 15" o:spid="_x0000_s1026" type="#_x0000_t132" style="position:absolute;margin-left:-46.6pt;margin-top:1in;width:43.75pt;height:46.95pt;z-index:251675648;visibility:visible;mso-wrap-style:square;mso-wrap-distance-left:9pt;mso-wrap-distance-top:0;mso-wrap-distance-right:9pt;mso-wrap-distance-bottom:0;mso-position-horizontal:absolute;mso-position-horizontal-relative:text;mso-position-vertical:absolute;mso-position-vertical-relative:text;v-text-anchor:middle" o:gfxdata="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" fillcolor="#4472c4 [3204]" strokecolor="#1f3763 [1604]" strokeweight="1pt">
-                <v:stroke joinstyle="miter"/>
               </v:shape>
             </w:pict>
           </mc:Fallback>
@@ -741,7 +753,7 @@
           </mc:Choice>
           <mc:Fallback>
             <w:pict>
-              <v:shape w14:anchorId="7549C164" id="Text Box 14" o:spid="_x0000_s1028" type="#_x0000_t202" style="position:absolute;margin-left:154.95pt;margin-top:66.35pt;width:88.6pt;height:19.4pt;z-index:251674624;visibility:visible;mso-wrap-style:square;mso-wrap-distance-left:9pt;mso-wrap-distance-top:0;mso-wrap-distance-right:9pt;mso-wrap-distance-bottom:0;mso-position-horizontal:absolute;mso-position-horizontal-relative:text;mso-position-vertical:absolute;mso-position-vertical-relative:text;v-text-anchor:top" o:gfxdata="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" fillcolor="white [3201]" strokeweight=".5pt">
+              <v:shape w14:anchorId="7549C164" id="Text Box 14" o:spid="_x0000_s1029" type="#_x0000_t202" style="position:absolute;margin-left:154.95pt;margin-top:66.35pt;width:88.6pt;height:19.4pt;z-index:251674624;visibility:visible;mso-wrap-style:square;mso-wrap-distance-left:9pt;mso-wrap-distance-top:0;mso-wrap-distance-right:9pt;mso-wrap-distance-bottom:0;mso-position-horizontal:absolute;mso-position-horizontal-relative:text;mso-position-vertical:absolute;mso-position-vertical-relative:text;v-text-anchor:top" o:gfxdata="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" fillcolor="white [3201]" strokeweight=".5pt">
                 <v:textbox>
                   <w:txbxContent>
                     <w:p>
@@ -815,7 +827,7 @@
           </mc:Choice>
           <mc:Fallback>
             <w:pict>
-              <v:shape w14:anchorId="5F35A6D4" id="Straight Arrow Connector 13" o:spid="_x0000_s1026" type="#_x0000_t32" style="position:absolute;margin-left:103.75pt;margin-top:71.3pt;width:203.65pt;height:.7pt;flip:x y;z-index:251673600;visibility:visible;mso-wrap-style:square;mso-wrap-distance-left:9pt;mso-wrap-distance-top:0;mso-wrap-distance-right:9pt;mso-wrap-distance-bottom:0;mso-position-horizontal:absolute;mso-position-horizontal-relative:text;mso-position-vertical:absolute;mso-position-vertical-relative:text" o:gfxdata="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" strokecolor="#4472c4 [3204]" strokeweight=".5pt">
+              <v:shape w14:anchorId="48373494" id="Straight Arrow Connector 13" o:spid="_x0000_s1026" type="#_x0000_t32" style="position:absolute;margin-left:103.75pt;margin-top:71.3pt;width:203.65pt;height:.7pt;flip:x y;z-index:251673600;visibility:visible;mso-wrap-style:square;mso-wrap-distance-left:9pt;mso-wrap-distance-top:0;mso-wrap-distance-right:9pt;mso-wrap-distance-bottom:0;mso-position-horizontal:absolute;mso-position-horizontal-relative:text;mso-position-vertical:absolute;mso-position-vertical-relative:text" o:gfxdata="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" strokecolor="#4472c4 [3204]" strokeweight=".5pt">
                 <v:stroke endarrow="block" joinstyle="miter"/>
               </v:shape>
             </w:pict>
@@ -881,7 +893,7 @@
           </mc:Choice>
           <mc:Fallback>
             <w:pict>
-              <v:shape w14:anchorId="35384F81" id="Straight Arrow Connector 12" o:spid="_x0000_s1026" type="#_x0000_t32" style="position:absolute;margin-left:105.55pt;margin-top:18pt;width:207.15pt;height:0;z-index:251672576;visibility:visible;mso-wrap-style:square;mso-wrap-distance-left:9pt;mso-wrap-distance-top:0;mso-wrap-distance-right:9pt;mso-wrap-distance-bottom:0;mso-position-horizontal:absolute;mso-position-horizontal-relative:text;mso-position-vertical:absolute;mso-position-vertical-relative:text" o:gfxdata="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" strokecolor="#4472c4 [3204]" strokeweight=".5pt">
+              <v:shape w14:anchorId="7EFAB290" id="Straight Arrow Connector 12" o:spid="_x0000_s1026" type="#_x0000_t32" style="position:absolute;margin-left:105.55pt;margin-top:18pt;width:207.15pt;height:0;z-index:251672576;visibility:visible;mso-wrap-style:square;mso-wrap-distance-left:9pt;mso-wrap-distance-top:0;mso-wrap-distance-right:9pt;mso-wrap-distance-bottom:0;mso-position-horizontal:absolute;mso-position-horizontal-relative:text;mso-position-vertical:absolute;mso-position-vertical-relative:text" o:gfxdata="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" strokecolor="#4472c4 [3204]" strokeweight=".5pt">
                 <v:stroke endarrow="block" joinstyle="miter"/>
               </v:shape>
             </w:pict>
@@ -947,7 +959,7 @@
           </mc:Choice>
           <mc:Fallback>
             <w:pict>
-              <v:shape w14:anchorId="4B7063F5" id="Straight Arrow Connector 11" o:spid="_x0000_s1026" type="#_x0000_t32" style="position:absolute;margin-left:409.05pt;margin-top:29.3pt;width:32.8pt;height:14.8pt;flip:y;z-index:251671552;visibility:visible;mso-wrap-style:square;mso-wrap-distance-left:9pt;mso-wrap-distance-top:0;mso-wrap-distance-right:9pt;mso-wrap-distance-bottom:0;mso-position-horizontal:absolute;mso-position-horizontal-relative:text;mso-position-vertical:absolute;mso-position-vertical-relative:text" o:gfxdata="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" strokecolor="#4472c4 [3204]" strokeweight=".5pt">
+              <v:shape w14:anchorId="1A4F788E" id="Straight Arrow Connector 11" o:spid="_x0000_s1026" type="#_x0000_t32" style="position:absolute;margin-left:409.05pt;margin-top:29.3pt;width:32.8pt;height:14.8pt;flip:y;z-index:251671552;visibility:visible;mso-wrap-style:square;mso-wrap-distance-left:9pt;mso-wrap-distance-top:0;mso-wrap-distance-right:9pt;mso-wrap-distance-bottom:0;mso-position-horizontal:absolute;mso-position-horizontal-relative:text;mso-position-vertical:absolute;mso-position-vertical-relative:text" o:gfxdata="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" strokecolor="#4472c4 [3204]" strokeweight=".5pt">
                 <v:stroke endarrow="block" joinstyle="miter"/>
               </v:shape>
             </w:pict>
@@ -1021,7 +1033,7 @@
           </mc:Choice>
           <mc:Fallback>
             <w:pict>
-              <v:shape w14:anchorId="11A863E1" id="Text Box 10" o:spid="_x0000_s1029" type="#_x0000_t202" style="position:absolute;margin-left:328.95pt;margin-top:28.25pt;width:79.4pt;height:32.8pt;z-index:251670528;visibility:visible;mso-wrap-style:square;mso-width-percent:0;mso-wrap-distance-left:9pt;mso-wrap-distance-top:0;mso-wrap-distance-right:9pt;mso-wrap-distance-bottom:0;mso-position-horizontal:absolute;mso-position-horizontal-relative:text;mso-position-vertical:absolute;mso-position-vertical-relative:text;mso-width-percent:0;mso-width-relative:margin;v-text-anchor:top" o:gfxdata="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" fillcolor="white [3201]" strokeweight=".5pt">
+              <v:shape w14:anchorId="11A863E1" id="Text Box 10" o:spid="_x0000_s1030" type="#_x0000_t202" style="position:absolute;margin-left:328.95pt;margin-top:28.25pt;width:79.4pt;height:32.8pt;z-index:251670528;visibility:visible;mso-wrap-style:square;mso-width-percent:0;mso-wrap-distance-left:9pt;mso-wrap-distance-top:0;mso-wrap-distance-right:9pt;mso-wrap-distance-bottom:0;mso-position-horizontal:absolute;mso-position-horizontal-relative:text;mso-position-vertical:absolute;mso-position-vertical-relative:text;mso-width-percent:0;mso-width-relative:margin;v-text-anchor:top" o:gfxdata="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" fillcolor="white [3201]" strokeweight=".5pt">
                 <v:textbox>
                   <w:txbxContent>
                     <w:p>
@@ -1116,7 +1128,7 @@
           </mc:Choice>
           <mc:Fallback>
             <w:pict>
-              <v:shape w14:anchorId="353AB513" id="Text Box 9" o:spid="_x0000_s1030" type="#_x0000_t202" style="position:absolute;margin-left:130.95pt;margin-top:17.3pt;width:149.65pt;height:53.3pt;z-index:251668480;visibility:visible;mso-wrap-style:square;mso-width-percent:0;mso-height-percent:0;mso-wrap-distance-left:9pt;mso-wrap-distance-top:0;mso-wrap-distance-right:9pt;mso-wrap-distance-bottom:0;mso-position-horizontal:absolute;mso-position-horizontal-relative:text;mso-position-vertical:absolute;mso-position-vertical-relative:text;mso-width-percent:0;mso-height-percent:0;mso-width-relative:margin;mso-height-relative:margin;v-text-anchor:top" o:gfxdata="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" fillcolor="white [3201]" strokeweight=".5pt">
+              <v:shape w14:anchorId="353AB513" id="Text Box 9" o:spid="_x0000_s1031" type="#_x0000_t202" style="position:absolute;margin-left:130.95pt;margin-top:17.3pt;width:149.65pt;height:53.3pt;z-index:251668480;visibility:visible;mso-wrap-style:square;mso-width-percent:0;mso-height-percent:0;mso-wrap-distance-left:9pt;mso-wrap-distance-top:0;mso-wrap-distance-right:9pt;mso-wrap-distance-bottom:0;mso-position-horizontal:absolute;mso-position-horizontal-relative:text;mso-position-vertical:absolute;mso-position-vertical-relative:text;mso-width-percent:0;mso-height-percent:0;mso-width-relative:margin;mso-height-relative:margin;v-text-anchor:top" o:gfxdata="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" fillcolor="white [3201]" strokeweight=".5pt">
                 <v:textbox>
                   <w:txbxContent>
                     <w:p>
@@ -1200,7 +1212,7 @@
           </mc:Choice>
           <mc:Fallback>
             <w:pict>
-              <v:shape w14:anchorId="1ED880A2" id="Straight Arrow Connector 8" o:spid="_x0000_s1026" type="#_x0000_t32" style="position:absolute;margin-left:105.9pt;margin-top:12pt;width:206.1pt;height:.7pt;flip:x y;z-index:251666432;visibility:visible;mso-wrap-style:square;mso-wrap-distance-left:9pt;mso-wrap-distance-top:0;mso-wrap-distance-right:9pt;mso-wrap-distance-bottom:0;mso-position-horizontal:absolute;mso-position-horizontal-relative:text;mso-position-vertical:absolute;mso-position-vertical-relative:text" o:gfxdata="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" strokecolor="#4472c4 [3204]" strokeweight=".5pt">
+              <v:shape w14:anchorId="30F22B1B" id="Straight Arrow Connector 8" o:spid="_x0000_s1026" type="#_x0000_t32" style="position:absolute;margin-left:105.9pt;margin-top:12pt;width:206.1pt;height:.7pt;flip:x y;z-index:251666432;visibility:visible;mso-wrap-style:square;mso-wrap-distance-left:9pt;mso-wrap-distance-top:0;mso-wrap-distance-right:9pt;mso-wrap-distance-bottom:0;mso-position-horizontal:absolute;mso-position-horizontal-relative:text;mso-position-vertical:absolute;mso-position-vertical-relative:text" o:gfxdata="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" strokecolor="#4472c4 [3204]" strokeweight=".5pt">
                 <v:stroke endarrow="block" joinstyle="miter"/>
               </v:shape>
             </w:pict>
@@ -1251,14 +1263,29 @@
                       <wps:txbx>
                         <w:txbxContent>
                           <w:p>
-                            <w:hyperlink r:id="rId8" w:history="1">
-                              <w:r>
-                                <w:rPr>
-                                  <w:rStyle w:val="Hyperlink"/>
-                                </w:rPr>
-                                <w:t>https://.../auth/register</w:t>
-                              </w:r>
-                            </w:hyperlink>
+                            <w:r>
+                              <w:fldChar w:fldCharType="begin"/>
+                            </w:r>
+                            <w:r>
+                              <w:instrText xml:space="preserve"> HYPERLINK "https://.../auth/regist</w:instrText>
+                            </w:r>
+                            <w:bookmarkStart w:id="0" w:name="_GoBack"/>
+                            <w:r>
+                              <w:instrText xml:space="preserve">er" </w:instrText>
+                            </w:r>
+                            <w:r>
+                              <w:fldChar w:fldCharType="separate"/>
+                            </w:r>
+                            <w:r>
+                              <w:rPr>
+                                <w:rStyle w:val="Hyperlink"/>
+                              </w:rPr>
+                              <w:t>https://.../auth/register</w:t>
+                            </w:r>
+                            <w:bookmarkEnd w:id="0"/>
+                            <w:r>
+                              <w:fldChar w:fldCharType="end"/>
+                            </w:r>
                           </w:p>
                           <w:p>
                             <w:r>
@@ -1287,18 +1314,33 @@
           </mc:Choice>
           <mc:Fallback>
             <w:pict>
-              <v:shape w14:anchorId="0A9DF84D" id="Text Box 4" o:spid="_x0000_s1031" type="#_x0000_t202" style="position:absolute;margin-left:127.75pt;margin-top:-66.35pt;width:149.65pt;height:53.3pt;z-index:251662336;visibility:visible;mso-wrap-style:square;mso-width-percent:0;mso-height-percent:0;mso-wrap-distance-left:9pt;mso-wrap-distance-top:0;mso-wrap-distance-right:9pt;mso-wrap-distance-bottom:0;mso-position-horizontal:absolute;mso-position-horizontal-relative:text;mso-position-vertical:absolute;mso-position-vertical-relative:text;mso-width-percent:0;mso-height-percent:0;mso-width-relative:margin;mso-height-relative:margin;v-text-anchor:top" o:gfxdata="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" fillcolor="white [3201]" strokeweight=".5pt">
+              <v:shape w14:anchorId="0A9DF84D" id="Text Box 4" o:spid="_x0000_s1032" type="#_x0000_t202" style="position:absolute;margin-left:127.75pt;margin-top:-66.35pt;width:149.65pt;height:53.3pt;z-index:251662336;visibility:visible;mso-wrap-style:square;mso-width-percent:0;mso-height-percent:0;mso-wrap-distance-left:9pt;mso-wrap-distance-top:0;mso-wrap-distance-right:9pt;mso-wrap-distance-bottom:0;mso-position-horizontal:absolute;mso-position-horizontal-relative:text;mso-position-vertical:absolute;mso-position-vertical-relative:text;mso-width-percent:0;mso-height-percent:0;mso-width-relative:margin;mso-height-relative:margin;v-text-anchor:top" o:gfxdata="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" fillcolor="white [3201]" strokeweight=".5pt">
                 <v:textbox>
                   <w:txbxContent>
                     <w:p>
-                      <w:hyperlink r:id="rId9" w:history="1">
-                        <w:r>
-                          <w:rPr>
-                            <w:rStyle w:val="Hyperlink"/>
-                          </w:rPr>
-                          <w:t>https://.../auth/register</w:t>
-                        </w:r>
-                      </w:hyperlink>
+                      <w:r>
+                        <w:fldChar w:fldCharType="begin"/>
+                      </w:r>
+                      <w:r>
+                        <w:instrText xml:space="preserve"> HYPERLINK "https://.../auth/regist</w:instrText>
+                      </w:r>
+                      <w:bookmarkStart w:id="1" w:name="_GoBack"/>
+                      <w:r>
+                        <w:instrText xml:space="preserve">er" </w:instrText>
+                      </w:r>
+                      <w:r>
+                        <w:fldChar w:fldCharType="separate"/>
+                      </w:r>
+                      <w:r>
+                        <w:rPr>
+                          <w:rStyle w:val="Hyperlink"/>
+                        </w:rPr>
+                        <w:t>https://.../auth/register</w:t>
+                      </w:r>
+                      <w:bookmarkEnd w:id="1"/>
+                      <w:r>
+                        <w:fldChar w:fldCharType="end"/>
+                      </w:r>
                     </w:p>
                     <w:p>
                       <w:r>
@@ -1376,7 +1418,7 @@
           </mc:Choice>
           <mc:Fallback>
             <w:pict>
-              <v:shape w14:anchorId="3D8AEDA6" id="Text Box 7" o:spid="_x0000_s1032" type="#_x0000_t202" style="position:absolute;margin-left:326.45pt;margin-top:-18.7pt;width:70.95pt;height:32.8pt;z-index:251665408;visibility:visible;mso-wrap-style:square;mso-wrap-distance-left:9pt;mso-wrap-distance-top:0;mso-wrap-distance-right:9pt;mso-wrap-distance-bottom:0;mso-position-horizontal:absolute;mso-position-horizontal-relative:text;mso-position-vertical:absolute;mso-position-vertical-relative:text;v-text-anchor:top" o:gfxdata="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" fillcolor="white [3201]" strokeweight=".5pt">
+              <v:shape w14:anchorId="3D8AEDA6" id="Text Box 7" o:spid="_x0000_s1033" type="#_x0000_t202" style="position:absolute;margin-left:326.45pt;margin-top:-18.7pt;width:70.95pt;height:32.8pt;z-index:251665408;visibility:visible;mso-wrap-style:square;mso-wrap-distance-left:9pt;mso-wrap-distance-top:0;mso-wrap-distance-right:9pt;mso-wrap-distance-bottom:0;mso-position-horizontal:absolute;mso-position-horizontal-relative:text;mso-position-vertical:absolute;mso-position-vertical-relative:text;v-text-anchor:top" o:gfxdata="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" fillcolor="white [3201]" strokeweight=".5pt">
                 <v:textbox>
                   <w:txbxContent>
                     <w:p>
@@ -1450,7 +1492,7 @@
           </mc:Choice>
           <mc:Fallback>
             <w:pict>
-              <v:shape w14:anchorId="5B5D80B3" id="Straight Arrow Connector 6" o:spid="_x0000_s1026" type="#_x0000_t32" style="position:absolute;margin-left:420pt;margin-top:3.2pt;width:24.75pt;height:17.65pt;z-index:251664384;visibility:visible;mso-wrap-style:square;mso-wrap-distance-left:9pt;mso-wrap-distance-top:0;mso-wrap-distance-right:9pt;mso-wrap-distance-bottom:0;mso-position-horizontal:absolute;mso-position-horizontal-relative:text;mso-position-vertical:absolute;mso-position-vertical-relative:text" o:gfxdata="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" strokecolor="#4472c4 [3204]" strokeweight=".5pt">
+              <v:shape w14:anchorId="430326B7" id="Straight Arrow Connector 6" o:spid="_x0000_s1026" type="#_x0000_t32" style="position:absolute;margin-left:420pt;margin-top:3.2pt;width:24.75pt;height:17.65pt;z-index:251664384;visibility:visible;mso-wrap-style:square;mso-wrap-distance-left:9pt;mso-wrap-distance-top:0;mso-wrap-distance-right:9pt;mso-wrap-distance-bottom:0;mso-position-horizontal:absolute;mso-position-horizontal-relative:text;mso-position-vertical:absolute;mso-position-vertical-relative:text" o:gfxdata="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" strokecolor="#4472c4 [3204]" strokeweight=".5pt">
                 <v:stroke endarrow="block" joinstyle="miter"/>
               </v:shape>
             </w:pict>
@@ -1520,7 +1562,7 @@
           </mc:Choice>
           <mc:Fallback>
             <w:pict>
-              <v:shape w14:anchorId="175B3FEA" id="Flowchart: Magnetic Disk 5" o:spid="_x0000_s1026" type="#_x0000_t132" style="position:absolute;margin-left:445.05pt;margin-top:1.4pt;width:50.8pt;height:52.25pt;z-index:251663360;visibility:visible;mso-wrap-style:square;mso-wrap-distance-left:9pt;mso-wrap-distance-top:0;mso-wrap-distance-right:9pt;mso-wrap-distance-bottom:0;mso-position-horizontal:absolute;mso-position-horizontal-relative:text;mso-position-vertical:absolute;mso-position-vertical-relative:text;v-text-anchor:middle" o:gfxdata="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" fillcolor="#4472c4 [3204]" strokecolor="#1f3763 [1604]" strokeweight="1pt">
+              <v:shape w14:anchorId="1F7BF802" id="Flowchart: Magnetic Disk 5" o:spid="_x0000_s1026" type="#_x0000_t132" style="position:absolute;margin-left:445.05pt;margin-top:1.4pt;width:50.8pt;height:52.25pt;z-index:251663360;visibility:visible;mso-wrap-style:square;mso-wrap-distance-left:9pt;mso-wrap-distance-top:0;mso-wrap-distance-right:9pt;mso-wrap-distance-bottom:0;mso-position-horizontal:absolute;mso-position-horizontal-relative:text;mso-position-vertical:absolute;mso-position-vertical-relative:text;v-text-anchor:middle" o:gfxdata="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" fillcolor="#4472c4 [3204]" strokecolor="#1f3763 [1604]" strokeweight="1pt">
                 <v:stroke joinstyle="miter"/>
               </v:shape>
             </w:pict>
@@ -1586,7 +1628,7 @@
           </mc:Choice>
           <mc:Fallback>
             <w:pict>
-              <v:shape w14:anchorId="3F465935" id="Straight Arrow Connector 3" o:spid="_x0000_s1026" type="#_x0000_t32" style="position:absolute;margin-left:104.45pt;margin-top:-8.45pt;width:208.25pt;height:.35pt;flip:y;z-index:251661312;visibility:visible;mso-wrap-style:square;mso-wrap-distance-left:9pt;mso-wrap-distance-top:0;mso-wrap-distance-right:9pt;mso-wrap-distance-bottom:0;mso-position-horizontal:absolute;mso-position-horizontal-relative:text;mso-position-vertical:absolute;mso-position-vertical-relative:text" o:gfxdata="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" strokecolor="#4472c4 [3204]" strokeweight=".5pt">
+              <v:shape w14:anchorId="1E59417E" id="Straight Arrow Connector 3" o:spid="_x0000_s1026" type="#_x0000_t32" style="position:absolute;margin-left:104.45pt;margin-top:-8.45pt;width:208.25pt;height:.35pt;flip:y;z-index:251661312;visibility:visible;mso-wrap-style:square;mso-wrap-distance-left:9pt;mso-wrap-distance-top:0;mso-wrap-distance-right:9pt;mso-wrap-distance-bottom:0;mso-position-horizontal:absolute;mso-position-horizontal-relative:text;mso-position-vertical:absolute;mso-position-vertical-relative:text" o:gfxdata="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" strokecolor="#4472c4 [3204]" strokeweight=".5pt">
                 <v:stroke endarrow="block" joinstyle="miter"/>
               </v:shape>
             </w:pict>
@@ -1656,7 +1698,7 @@
           </mc:Choice>
           <mc:Fallback>
             <w:pict>
-              <v:rect w14:anchorId="359AD404" id="Rectangle 2" o:spid="_x0000_s1026" style="position:absolute;margin-left:6.7pt;margin-top:-26.45pt;width:96.7pt;height:195.2pt;z-index:251660288;visibility:visible;mso-wrap-style:square;mso-wrap-distance-left:9pt;mso-wrap-distance-top:0;mso-wrap-distance-right:9pt;mso-wrap-distance-bottom:0;mso-position-horizontal:absolute;mso-position-horizontal-relative:text;mso-position-vertical:absolute;mso-position-vertical-relative:text;v-text-anchor:middle" o:gfxdata="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" fillcolor="#4472c4 [3204]" strokecolor="#1f3763 [1604]" strokeweight="1pt"/>
+              <v:rect w14:anchorId="6E76DC0E" id="Rectangle 2" o:spid="_x0000_s1026" style="position:absolute;margin-left:6.7pt;margin-top:-26.45pt;width:96.7pt;height:195.2pt;z-index:251660288;visibility:visible;mso-wrap-style:square;mso-wrap-distance-left:9pt;mso-wrap-distance-top:0;mso-wrap-distance-right:9pt;mso-wrap-distance-bottom:0;mso-position-horizontal:absolute;mso-position-horizontal-relative:text;mso-position-vertical:absolute;mso-position-vertical-relative:text;v-text-anchor:middle" o:gfxdata="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" fillcolor="#4472c4 [3204]" strokecolor="#1f3763 [1604]" strokeweight="1pt"/>
             </w:pict>
           </mc:Fallback>
         </mc:AlternateContent>
@@ -1724,7 +1766,7 @@
           </mc:Choice>
           <mc:Fallback>
             <w:pict>
-              <v:roundrect w14:anchorId="48005736" id="Rectangle: Rounded Corners 1" o:spid="_x0000_s1026" style="position:absolute;margin-left:315.2pt;margin-top:-32.1pt;width:104.8pt;height:234pt;z-index:251659264;visibility:visible;mso-wrap-style:square;mso-wrap-distance-left:9pt;mso-wrap-distance-top:0;mso-wrap-distance-right:9pt;mso-wrap-distance-bottom:0;mso-position-horizontal:absolute;mso-position-horizontal-relative:text;mso-position-vertical:absolute;mso-position-vertical-relative:text;v-text-anchor:middle" arcsize="10923f" o:gfxdata="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" fillcolor="#4472c4 [3204]" strokecolor="#1f3763 [1604]" strokeweight="1pt">
+              <v:roundrect w14:anchorId="025F390B" id="Rectangle: Rounded Corners 1" o:spid="_x0000_s1026" style="position:absolute;margin-left:315.2pt;margin-top:-32.1pt;width:104.8pt;height:234pt;z-index:251659264;visibility:visible;mso-wrap-style:square;mso-wrap-distance-left:9pt;mso-wrap-distance-top:0;mso-wrap-distance-right:9pt;mso-wrap-distance-bottom:0;mso-position-horizontal:absolute;mso-position-horizontal-relative:text;mso-position-vertical:absolute;mso-position-vertical-relative:text;v-text-anchor:middle" arcsize="10923f" o:gfxdata="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" fillcolor="#4472c4 [3204]" strokecolor="#1f3763 [1604]" strokeweight="1pt">
                 <v:stroke joinstyle="miter"/>
               </v:roundrect>
             </w:pict>

</xml_diff>